<commit_message>
New Approach and Architecture
</commit_message>
<xml_diff>
--- a/Approach - 1/Approach_1.docx
+++ b/Approach - 1/Approach_1.docx
@@ -21,7 +21,27 @@
           <w:sz w:val="36"/>
           <w:szCs w:val="36"/>
         </w:rPr>
-        <w:t>Approach – 1 Full LLM Extraction</w:t>
+        <w:t xml:space="preserve">Approach – 1 </w:t>
+      </w:r>
+      <w:r>
+        <w:rPr>
+          <w:rFonts w:ascii="Times New Roman" w:hAnsi="Times New Roman" w:cs="Times New Roman"/>
+          <w:b/>
+          <w:bCs/>
+          <w:sz w:val="36"/>
+          <w:szCs w:val="36"/>
+        </w:rPr>
+        <w:t xml:space="preserve">OCR + LLM &amp; </w:t>
+      </w:r>
+      <w:r>
+        <w:rPr>
+          <w:rFonts w:ascii="Times New Roman" w:hAnsi="Times New Roman" w:cs="Times New Roman"/>
+          <w:b/>
+          <w:bCs/>
+          <w:sz w:val="36"/>
+          <w:szCs w:val="36"/>
+        </w:rPr>
+        <w:t>Full LLM Extraction</w:t>
       </w:r>
     </w:p>
     <w:p>
@@ -224,11 +244,19 @@
           <w:rFonts w:ascii="Times New Roman" w:hAnsi="Times New Roman" w:cs="Times New Roman"/>
         </w:rPr>
       </w:pPr>
-      <w:r>
-        <w:rPr>
-          <w:rFonts w:ascii="Times New Roman" w:hAnsi="Times New Roman" w:cs="Times New Roman"/>
-        </w:rPr>
-        <w:t xml:space="preserve">opencv </w:t>
+      <w:proofErr w:type="spellStart"/>
+      <w:r>
+        <w:rPr>
+          <w:rFonts w:ascii="Times New Roman" w:hAnsi="Times New Roman" w:cs="Times New Roman"/>
+        </w:rPr>
+        <w:t>opencv</w:t>
+      </w:r>
+      <w:proofErr w:type="spellEnd"/>
+      <w:r>
+        <w:rPr>
+          <w:rFonts w:ascii="Times New Roman" w:hAnsi="Times New Roman" w:cs="Times New Roman"/>
+        </w:rPr>
+        <w:t xml:space="preserve"> </w:t>
       </w:r>
       <w:r>
         <w:rPr>
@@ -258,11 +286,19 @@
           <w:rFonts w:ascii="Times New Roman" w:hAnsi="Times New Roman" w:cs="Times New Roman"/>
         </w:rPr>
       </w:pPr>
-      <w:r>
-        <w:rPr>
-          <w:rFonts w:ascii="Times New Roman" w:hAnsi="Times New Roman" w:cs="Times New Roman"/>
-        </w:rPr>
-        <w:t>pytesseract – OCR</w:t>
+      <w:proofErr w:type="spellStart"/>
+      <w:r>
+        <w:rPr>
+          <w:rFonts w:ascii="Times New Roman" w:hAnsi="Times New Roman" w:cs="Times New Roman"/>
+        </w:rPr>
+        <w:t>pytesseract</w:t>
+      </w:r>
+      <w:proofErr w:type="spellEnd"/>
+      <w:r>
+        <w:rPr>
+          <w:rFonts w:ascii="Times New Roman" w:hAnsi="Times New Roman" w:cs="Times New Roman"/>
+        </w:rPr>
+        <w:t xml:space="preserve"> – OCR</w:t>
       </w:r>
     </w:p>
     <w:p>
@@ -284,6 +320,12 @@
           <w:rFonts w:ascii="Times New Roman" w:hAnsi="Times New Roman" w:cs="Times New Roman"/>
         </w:rPr>
       </w:pPr>
+      <w:r>
+        <w:rPr>
+          <w:rFonts w:ascii="Times New Roman" w:hAnsi="Times New Roman" w:cs="Times New Roman"/>
+        </w:rPr>
+        <w:t>Why not to choose this approach?</w:t>
+      </w:r>
     </w:p>
     <w:p>
       <w:pPr>
@@ -298,7 +340,8 @@
         <w:rPr>
           <w:rFonts w:ascii="Times New Roman" w:hAnsi="Times New Roman" w:cs="Times New Roman"/>
         </w:rPr>
-        <w:t>Why not to choose this approach?</w:t>
+        <w:tab/>
+        <w:t>OCR misinterpretation.</w:t>
       </w:r>
     </w:p>
     <w:p>
@@ -315,7 +358,21 @@
           <w:rFonts w:ascii="Times New Roman" w:hAnsi="Times New Roman" w:cs="Times New Roman"/>
         </w:rPr>
         <w:tab/>
-        <w:t>OCR misinterpretation.</w:t>
+        <w:t xml:space="preserve">No </w:t>
+      </w:r>
+      <w:proofErr w:type="spellStart"/>
+      <w:r>
+        <w:rPr>
+          <w:rFonts w:ascii="Times New Roman" w:hAnsi="Times New Roman" w:cs="Times New Roman"/>
+        </w:rPr>
+        <w:t>pre processing</w:t>
+      </w:r>
+      <w:proofErr w:type="spellEnd"/>
+      <w:r>
+        <w:rPr>
+          <w:rFonts w:ascii="Times New Roman" w:hAnsi="Times New Roman" w:cs="Times New Roman"/>
+        </w:rPr>
+        <w:t>.</w:t>
       </w:r>
     </w:p>
     <w:p>
@@ -332,7 +389,7 @@
           <w:rFonts w:ascii="Times New Roman" w:hAnsi="Times New Roman" w:cs="Times New Roman"/>
         </w:rPr>
         <w:tab/>
-        <w:t>No pre processing.</w:t>
+        <w:t>Directly using LLM produce hallucinated results and no auditability.</w:t>
       </w:r>
     </w:p>
     <w:p>
@@ -349,7 +406,7 @@
           <w:rFonts w:ascii="Times New Roman" w:hAnsi="Times New Roman" w:cs="Times New Roman"/>
         </w:rPr>
         <w:tab/>
-        <w:t>Directly using LLM produce hallucinated results and no auditability.</w:t>
+        <w:t>No full control.</w:t>
       </w:r>
     </w:p>
     <w:p>
@@ -366,7 +423,7 @@
           <w:rFonts w:ascii="Times New Roman" w:hAnsi="Times New Roman" w:cs="Times New Roman"/>
         </w:rPr>
         <w:tab/>
-        <w:t>No full control.</w:t>
+        <w:t>Less accuracy and security.</w:t>
       </w:r>
     </w:p>
     <w:p>
@@ -378,13 +435,31 @@
           <w:rFonts w:ascii="Times New Roman" w:hAnsi="Times New Roman" w:cs="Times New Roman"/>
         </w:rPr>
       </w:pPr>
-      <w:r>
-        <w:rPr>
-          <w:rFonts w:ascii="Times New Roman" w:hAnsi="Times New Roman" w:cs="Times New Roman"/>
-        </w:rPr>
-        <w:tab/>
-        <w:t>Less accuracy and security.</w:t>
-      </w:r>
+      <w:hyperlink r:id="rId5" w:history="1">
+        <w:r>
+          <w:rPr>
+            <w:rStyle w:val="Hyperlink"/>
+            <w:rFonts w:ascii="Times New Roman" w:hAnsi="Times New Roman" w:cs="Times New Roman"/>
+          </w:rPr>
+          <w:t>View in</w:t>
+        </w:r>
+        <w:r>
+          <w:rPr>
+            <w:rStyle w:val="Hyperlink"/>
+            <w:rFonts w:ascii="Times New Roman" w:hAnsi="Times New Roman" w:cs="Times New Roman"/>
+          </w:rPr>
+          <w:t xml:space="preserve"> </w:t>
+        </w:r>
+        <w:proofErr w:type="spellStart"/>
+        <w:r>
+          <w:rPr>
+            <w:rStyle w:val="Hyperlink"/>
+            <w:rFonts w:ascii="Times New Roman" w:hAnsi="Times New Roman" w:cs="Times New Roman"/>
+          </w:rPr>
+          <w:t>Colab</w:t>
+        </w:r>
+        <w:proofErr w:type="spellEnd"/>
+      </w:hyperlink>
     </w:p>
     <w:sectPr>
       <w:pgSz w:w="12240" w:h="15840"/>
@@ -1319,6 +1394,41 @@
       <w:spacing w:val="5"/>
     </w:rPr>
   </w:style>
+  <w:style w:type="character" w:styleId="Hyperlink">
+    <w:name w:val="Hyperlink"/>
+    <w:basedOn w:val="DefaultParagraphFont"/>
+    <w:uiPriority w:val="99"/>
+    <w:unhideWhenUsed/>
+    <w:rsid w:val="006A3F7C"/>
+    <w:rPr>
+      <w:color w:val="0563C1" w:themeColor="hyperlink"/>
+      <w:u w:val="single"/>
+    </w:rPr>
+  </w:style>
+  <w:style w:type="character" w:styleId="UnresolvedMention">
+    <w:name w:val="Unresolved Mention"/>
+    <w:basedOn w:val="DefaultParagraphFont"/>
+    <w:uiPriority w:val="99"/>
+    <w:semiHidden/>
+    <w:unhideWhenUsed/>
+    <w:rsid w:val="006A3F7C"/>
+    <w:rPr>
+      <w:color w:val="605E5C"/>
+      <w:shd w:val="clear" w:color="auto" w:fill="E1DFDD"/>
+    </w:rPr>
+  </w:style>
+  <w:style w:type="character" w:styleId="FollowedHyperlink">
+    <w:name w:val="FollowedHyperlink"/>
+    <w:basedOn w:val="DefaultParagraphFont"/>
+    <w:uiPriority w:val="99"/>
+    <w:semiHidden/>
+    <w:unhideWhenUsed/>
+    <w:rsid w:val="006A3F7C"/>
+    <w:rPr>
+      <w:color w:val="954F72" w:themeColor="followedHyperlink"/>
+      <w:u w:val="single"/>
+    </w:rPr>
+  </w:style>
 </w:styles>
 </file>
 

</xml_diff>